<commit_message>
Initial android project creation.
</commit_message>
<xml_diff>
--- a/Project.docx
+++ b/Project.docx
@@ -370,6 +370,32 @@
         </w:rPr>
         <w:t>Entity Relationship Diagram</w:t>
       </w:r>
+      <w:r>
+        <w:rPr>
+          <w:sz w:val="24"/>
+          <w:szCs w:val="28"/>
+        </w:rPr>
+        <w:t xml:space="preserve"> (</w:t>
+      </w:r>
+      <w:hyperlink r:id="rId5" w:history="1">
+        <w:r>
+          <w:rPr>
+            <w:rStyle w:val="Hyperlink"/>
+            <w:sz w:val="24"/>
+            <w:szCs w:val="28"/>
+          </w:rPr>
+          <w:t>https://dbdiagram.io/d/60a5a0a4b29a09603d15aad7</w:t>
+        </w:r>
+      </w:hyperlink>
+      <w:r>
+        <w:rPr>
+          <w:sz w:val="24"/>
+          <w:szCs w:val="28"/>
+        </w:rPr>
+        <w:t>)</w:t>
+      </w:r>
+      <w:bookmarkStart w:id="0" w:name="_GoBack"/>
+      <w:bookmarkEnd w:id="0"/>
     </w:p>
     <w:p>
       <w:pPr>
@@ -569,9 +595,70 @@
       </w:r>
     </w:p>
     <w:p>
-      <w:bookmarkStart w:id="0" w:name="_GoBack"/>
-      <w:bookmarkEnd w:id="0"/>
-    </w:p>
+      <w:pPr>
+        <w:pStyle w:val="Heading2"/>
+      </w:pPr>
+      <w:r>
+        <w:t>Code-related Setup</w:t>
+      </w:r>
+    </w:p>
+    <w:p>
+      <w:pPr>
+        <w:pStyle w:val="ListParagraph"/>
+        <w:numPr>
+          <w:ilvl w:val="0"/>
+          <w:numId w:val="1"/>
+        </w:numPr>
+      </w:pPr>
+      <w:r>
+        <w:t>Filter weapons/nightmares/armour</w:t>
+      </w:r>
+    </w:p>
+    <w:p>
+      <w:pPr>
+        <w:pStyle w:val="ListParagraph"/>
+        <w:numPr>
+          <w:ilvl w:val="1"/>
+          <w:numId w:val="1"/>
+        </w:numPr>
+      </w:pPr>
+      <w:r>
+        <w:t>By stats, cost, element, type</w:t>
+      </w:r>
+    </w:p>
+    <w:p>
+      <w:pPr>
+        <w:pStyle w:val="ListParagraph"/>
+        <w:numPr>
+          <w:ilvl w:val="0"/>
+          <w:numId w:val="1"/>
+        </w:numPr>
+      </w:pPr>
+      <w:r>
+        <w:t>Calculate individual levels (</w:t>
+      </w:r>
+      <w:proofErr w:type="spellStart"/>
+      <w:r>
+        <w:t>eg</w:t>
+      </w:r>
+      <w:proofErr w:type="spellEnd"/>
+      <w:r>
+        <w:t>. What is the stats at level 48 for x weapon)</w:t>
+      </w:r>
+    </w:p>
+    <w:p>
+      <w:pPr>
+        <w:pStyle w:val="ListParagraph"/>
+        <w:numPr>
+          <w:ilvl w:val="1"/>
+          <w:numId w:val="1"/>
+        </w:numPr>
+      </w:pPr>
+      <w:r>
+        <w:t>Is it possible by formula?</w:t>
+      </w:r>
+    </w:p>
+    <w:p/>
     <w:sectPr>
       <w:pgSz w:w="12240" w:h="15840"/>
       <w:pgMar w:top="1440" w:right="1440" w:bottom="1440" w:left="1440" w:header="708" w:footer="708" w:gutter="0"/>
@@ -1238,6 +1325,17 @@
       <w:szCs w:val="26"/>
     </w:rPr>
   </w:style>
+  <w:style w:type="character" w:styleId="Hyperlink">
+    <w:name w:val="Hyperlink"/>
+    <w:basedOn w:val="DefaultParagraphFont"/>
+    <w:uiPriority w:val="99"/>
+    <w:unhideWhenUsed/>
+    <w:rsid w:val="00B20621"/>
+    <w:rPr>
+      <w:color w:val="0563C1" w:themeColor="hyperlink"/>
+      <w:u w:val="single"/>
+    </w:rPr>
+  </w:style>
 </w:styles>
 </file>
 

</xml_diff>